<commit_message>
Auto update at 2025/10/23 19:13:00
</commit_message>
<xml_diff>
--- a/Lab2-2/Lab2_实验报告.docx
+++ b/Lab2-2/Lab2_实验报告.docx
@@ -1,6 +1,6 @@
 
 <file path=word/document.xml><?xml version="1.0" encoding="utf-8"?>
-<w:document xmlns:wpc="http://schemas.microsoft.com/office/word/2010/wordprocessingCanvas" xmlns:cx="http://schemas.microsoft.com/office/drawing/2014/chartex" xmlns:cx1="http://schemas.microsoft.com/office/drawing/2015/9/8/chartex" xmlns:cx2="http://schemas.microsoft.com/office/drawing/2015/10/21/chartex" xmlns:cx3="http://schemas.microsoft.com/office/drawing/2016/5/9/chartex" xmlns:cx4="http://schemas.microsoft.com/office/drawing/2016/5/10/chartex" xmlns:cx5="http://schemas.microsoft.com/office/drawing/2016/5/11/chartex" xmlns:cx6="http://schemas.microsoft.com/office/drawing/2016/5/12/chartex" xmlns:cx7="http://schemas.microsoft.com/office/drawing/2016/5/13/chartex" xmlns:cx8="http://schemas.microsoft.com/office/drawing/2016/5/14/chartex" xmlns:mc="http://schemas.openxmlformats.org/markup-compatibility/2006" xmlns:aink="http://schemas.microsoft.com/office/drawing/2016/ink" xmlns:am3d="http://schemas.microsoft.com/office/drawing/2017/model3d" xmlns:o="urn:schemas-microsoft-com:office:office" xmlns:oel="http://schemas.microsoft.com/office/2019/extlst" xmlns:r="http://schemas.openxmlformats.org/officeDocument/2006/relationships" xmlns:m="http://schemas.openxmlformats.org/officeDocument/2006/math" xmlns:v="urn:schemas-microsoft-com:vml" xmlns:wp14="http://schemas.microsoft.com/office/word/2010/wordprocessingDrawing" xmlns:wp="http://schemas.openxmlformats.org/drawingml/2006/wordprocessingDrawing" xmlns:w10="urn:schemas-microsoft-com:office:word" xmlns:w="http://schemas.openxmlformats.org/wordprocessingml/2006/main" xmlns:w14="http://schemas.microsoft.com/office/word/2010/wordml" xmlns:w15="http://schemas.microsoft.com/office/word/2012/wordml" xmlns:w16cex="http://schemas.microsoft.com/office/word/2018/wordml/cex" xmlns:w16cid="http://schemas.microsoft.com/office/word/2016/wordml/cid" xmlns:w16="http://schemas.microsoft.com/office/word/2018/wordml" xmlns:w16du="http://schemas.microsoft.com/office/word/2023/wordml/word16du" xmlns:w16sdtdh="http://schemas.microsoft.com/office/word/2020/wordml/sdtdatahash" xmlns:w16sdtfl="http://schemas.microsoft.com/office/word/2024/wordml/sdtformatlock" xmlns:w16se="http://schemas.microsoft.com/office/word/2015/wordml/symex" xmlns:wpg="http://schemas.microsoft.com/office/word/2010/wordprocessingGroup" xmlns:wpi="http://schemas.microsoft.com/office/word/2010/wordprocessingInk" xmlns:wne="http://schemas.microsoft.com/office/word/2006/wordml" xmlns:wps="http://schemas.microsoft.com/office/word/2010/wordprocessingShape" mc:Ignorable="w14 w15 w16se w16cid w16 w16cex w16sdtdh w16sdtfl w16du wp14">
+<w:document xmlns:wpc="http://schemas.microsoft.com/office/word/2010/wordprocessingCanvas" xmlns:cx="http://schemas.microsoft.com/office/drawing/2014/chartex" xmlns:cx1="http://schemas.microsoft.com/office/drawing/2015/9/8/chartex" xmlns:cx2="http://schemas.microsoft.com/office/drawing/2015/10/21/chartex" xmlns:cx3="http://schemas.microsoft.com/office/drawing/2016/5/9/chartex" xmlns:cx4="http://schemas.microsoft.com/office/drawing/2016/5/10/chartex" xmlns:cx5="http://schemas.microsoft.com/office/drawing/2016/5/11/chartex" xmlns:cx6="http://schemas.microsoft.com/office/drawing/2016/5/12/chartex" xmlns:cx7="http://schemas.microsoft.com/office/drawing/2016/5/13/chartex" xmlns:cx8="http://schemas.microsoft.com/office/drawing/2016/5/14/chartex" xmlns:mc="http://schemas.openxmlformats.org/markup-compatibility/2006" xmlns:aink="http://schemas.microsoft.com/office/drawing/2016/ink" xmlns:am3d="http://schemas.microsoft.com/office/drawing/2017/model3d" xmlns:o="urn:schemas-microsoft-com:office:office" xmlns:oel="http://schemas.microsoft.com/office/2019/extlst" xmlns:r="http://schemas.openxmlformats.org/officeDocument/2006/relationships" xmlns:m="http://schemas.openxmlformats.org/officeDocument/2006/math" xmlns:v="urn:schemas-microsoft-com:vml" xmlns:wp14="http://schemas.microsoft.com/office/word/2010/wordprocessingDrawing" xmlns:wp="http://schemas.openxmlformats.org/drawingml/2006/wordprocessingDrawing" xmlns:w10="urn:schemas-microsoft-com:office:word" xmlns:w="http://schemas.openxmlformats.org/wordprocessingml/2006/main" xmlns:w14="http://schemas.microsoft.com/office/word/2010/wordml" xmlns:w15="http://schemas.microsoft.com/office/word/2012/wordml" xmlns:w16cex="http://schemas.microsoft.com/office/word/2018/wordml/cex" xmlns:w16cid="http://schemas.microsoft.com/office/word/2016/wordml/cid" xmlns:w16="http://schemas.microsoft.com/office/word/2018/wordml" xmlns:w16sdtdh="http://schemas.microsoft.com/office/word/2020/wordml/sdtdatahash" xmlns:w16se="http://schemas.microsoft.com/office/word/2015/wordml/symex" xmlns:wpg="http://schemas.microsoft.com/office/word/2010/wordprocessingGroup" xmlns:wpi="http://schemas.microsoft.com/office/word/2010/wordprocessingInk" xmlns:wne="http://schemas.microsoft.com/office/word/2006/wordml" xmlns:wps="http://schemas.microsoft.com/office/word/2010/wordprocessingShape" mc:Ignorable="w14 w15 w16se w16cid w16 w16cex w16sdtdh wp14">
   <w:body>
     <w:p>
       <w:pPr>
@@ -391,11 +391,6 @@
             </w:tcBorders>
           </w:tcPr>
           <w:p>
-            <w:pPr>
-              <w:rPr>
-                <w:rFonts w:hint="eastAsia"/>
-              </w:rPr>
-            </w:pPr>
             <w:r>
               <w:rPr>
                 <w:rFonts w:hint="eastAsia"/>
@@ -520,11 +515,6 @@
             </w:tcBorders>
           </w:tcPr>
           <w:p>
-            <w:pPr>
-              <w:rPr>
-                <w:rFonts w:hint="eastAsia"/>
-              </w:rPr>
-            </w:pPr>
             <w:r>
               <w:rPr>
                 <w:rFonts w:hint="eastAsia"/>
@@ -570,11 +560,6 @@
             </w:tcBorders>
           </w:tcPr>
           <w:p>
-            <w:pPr>
-              <w:rPr>
-                <w:rFonts w:hint="eastAsia"/>
-              </w:rPr>
-            </w:pPr>
             <w:r>
               <w:rPr>
                 <w:rFonts w:hint="eastAsia"/>
@@ -1242,22 +1227,19 @@
             <w:pPr>
               <w:pStyle w:val="2"/>
               <w:ind w:firstLineChars="0" w:firstLine="0"/>
-            </w:pPr>
-            <w:r>
               <w:rPr>
                 <w:color w:val="000000" w:themeColor="text1"/>
                 <w:sz w:val="21"/>
                 <w:szCs w:val="24"/>
               </w:rPr>
-              <w:t xml:space="preserve">3) </w:t>
-            </w:r>
+            </w:pPr>
             <w:r>
               <w:rPr>
                 <w:color w:val="000000" w:themeColor="text1"/>
                 <w:sz w:val="21"/>
                 <w:szCs w:val="24"/>
               </w:rPr>
-              <w:t>改进所设计的停等协议，支持双向数据传输；（选作内容，加分</w:t>
+              <w:t xml:space="preserve">3) </w:t>
             </w:r>
             <w:r>
               <w:rPr>
@@ -1265,23 +1247,26 @@
                 <w:sz w:val="21"/>
                 <w:szCs w:val="24"/>
               </w:rPr>
-              <w:t xml:space="preserve"> </w:t>
-            </w:r>
-            <w:r>
+              <w:t>改进所设计的停等协议，支持双向数据传输；</w:t>
+            </w:r>
+          </w:p>
+          <w:p>
+            <w:pPr>
+              <w:pStyle w:val="2"/>
+              <w:ind w:firstLineChars="0" w:firstLine="0"/>
               <w:rPr>
                 <w:color w:val="000000" w:themeColor="text1"/>
                 <w:sz w:val="21"/>
                 <w:szCs w:val="24"/>
               </w:rPr>
-              <w:t>项目，可以当堂完成或课下完成）</w:t>
-            </w:r>
+            </w:pPr>
             <w:r>
               <w:rPr>
                 <w:color w:val="000000" w:themeColor="text1"/>
                 <w:sz w:val="21"/>
                 <w:szCs w:val="24"/>
               </w:rPr>
-              <w:t xml:space="preserve"> 4</w:t>
+              <w:t>4</w:t>
             </w:r>
             <w:r>
               <w:rPr>
@@ -1305,40 +1290,23 @@
                 <w:sz w:val="21"/>
                 <w:szCs w:val="24"/>
               </w:rPr>
-              <w:t>结构的文件传输应用。（</w:t>
-            </w:r>
-            <w:r>
-              <w:rPr>
-                <w:color w:val="000000" w:themeColor="text1"/>
-                <w:sz w:val="21"/>
-                <w:szCs w:val="24"/>
-              </w:rPr>
-              <w:t xml:space="preserve"> </w:t>
-            </w:r>
-            <w:r>
-              <w:rPr>
-                <w:color w:val="000000" w:themeColor="text1"/>
-                <w:sz w:val="21"/>
-                <w:szCs w:val="24"/>
-              </w:rPr>
-              <w:t>选</w:t>
-            </w:r>
-            <w:r>
-              <w:rPr>
-                <w:color w:val="000000" w:themeColor="text1"/>
-                <w:sz w:val="21"/>
-                <w:szCs w:val="24"/>
-              </w:rPr>
-              <w:t xml:space="preserve"> </w:t>
-            </w:r>
-            <w:r>
-              <w:rPr>
-                <w:color w:val="000000" w:themeColor="text1"/>
-                <w:sz w:val="21"/>
-                <w:szCs w:val="24"/>
-              </w:rPr>
-              <w:t>作内容，加分项目，可以当堂完成或课下完成）</w:t>
-            </w:r>
+              <w:t>结构的文件传输应用。</w:t>
+            </w:r>
+          </w:p>
+          <w:p>
+            <w:pPr>
+              <w:pStyle w:val="2"/>
+              <w:ind w:firstLineChars="0" w:firstLine="0"/>
+            </w:pPr>
+          </w:p>
+          <w:p>
+            <w:pPr>
+              <w:pStyle w:val="2"/>
+              <w:ind w:firstLineChars="0" w:firstLine="0"/>
+              <w:rPr>
+                <w:rFonts w:hint="eastAsia"/>
+              </w:rPr>
+            </w:pPr>
           </w:p>
         </w:tc>
       </w:tr>
@@ -1444,7 +1412,7 @@
               <w:pStyle w:val="2"/>
               <w:ind w:firstLineChars="0" w:firstLine="0"/>
               <w:rPr>
-                <w:rFonts w:ascii="新宋体" w:eastAsia="新宋体" w:hAnsiTheme="minorHAnsi" w:cs="新宋体" w:hint="eastAsia"/>
+                <w:rFonts w:ascii="新宋体" w:eastAsia="新宋体" w:hAnsiTheme="minorHAnsi" w:cs="新宋体"/>
                 <w:color w:val="000000"/>
                 <w:kern w:val="0"/>
                 <w:sz w:val="19"/>
@@ -1550,7 +1518,7 @@
           <w:p>
             <w:pPr>
               <w:rPr>
-                <w:rFonts w:ascii="新宋体" w:eastAsia="新宋体" w:hAnsiTheme="minorHAnsi" w:cs="新宋体" w:hint="eastAsia"/>
+                <w:rFonts w:ascii="新宋体" w:eastAsia="新宋体" w:hAnsiTheme="minorHAnsi" w:cs="新宋体"/>
                 <w:color w:val="000000"/>
                 <w:kern w:val="0"/>
                 <w:sz w:val="24"/>
@@ -1584,7 +1552,7 @@
               <w:pStyle w:val="2"/>
               <w:ind w:firstLineChars="0" w:firstLine="0"/>
               <w:rPr>
-                <w:rFonts w:ascii="新宋体" w:eastAsia="新宋体" w:hAnsiTheme="minorHAnsi" w:cs="新宋体" w:hint="eastAsia"/>
+                <w:rFonts w:ascii="新宋体" w:eastAsia="新宋体" w:hAnsiTheme="minorHAnsi" w:cs="新宋体"/>
                 <w:color w:val="000000"/>
                 <w:kern w:val="0"/>
               </w:rPr>
@@ -1615,7 +1583,7 @@
 </file>
 
 <file path=word/endnotes.xml><?xml version="1.0" encoding="utf-8"?>
-<w:endnotes xmlns:wpc="http://schemas.microsoft.com/office/word/2010/wordprocessingCanvas" xmlns:cx="http://schemas.microsoft.com/office/drawing/2014/chartex" xmlns:cx1="http://schemas.microsoft.com/office/drawing/2015/9/8/chartex" xmlns:cx2="http://schemas.microsoft.com/office/drawing/2015/10/21/chartex" xmlns:cx3="http://schemas.microsoft.com/office/drawing/2016/5/9/chartex" xmlns:cx4="http://schemas.microsoft.com/office/drawing/2016/5/10/chartex" xmlns:cx5="http://schemas.microsoft.com/office/drawing/2016/5/11/chartex" xmlns:cx6="http://schemas.microsoft.com/office/drawing/2016/5/12/chartex" xmlns:cx7="http://schemas.microsoft.com/office/drawing/2016/5/13/chartex" xmlns:cx8="http://schemas.microsoft.com/office/drawing/2016/5/14/chartex" xmlns:mc="http://schemas.openxmlformats.org/markup-compatibility/2006" xmlns:aink="http://schemas.microsoft.com/office/drawing/2016/ink" xmlns:am3d="http://schemas.microsoft.com/office/drawing/2017/model3d" xmlns:o="urn:schemas-microsoft-com:office:office" xmlns:oel="http://schemas.microsoft.com/office/2019/extlst" xmlns:r="http://schemas.openxmlformats.org/officeDocument/2006/relationships" xmlns:m="http://schemas.openxmlformats.org/officeDocument/2006/math" xmlns:v="urn:schemas-microsoft-com:vml" xmlns:wp14="http://schemas.microsoft.com/office/word/2010/wordprocessingDrawing" xmlns:wp="http://schemas.openxmlformats.org/drawingml/2006/wordprocessingDrawing" xmlns:w10="urn:schemas-microsoft-com:office:word" xmlns:w="http://schemas.openxmlformats.org/wordprocessingml/2006/main" xmlns:w14="http://schemas.microsoft.com/office/word/2010/wordml" xmlns:w15="http://schemas.microsoft.com/office/word/2012/wordml" xmlns:w16cex="http://schemas.microsoft.com/office/word/2018/wordml/cex" xmlns:w16cid="http://schemas.microsoft.com/office/word/2016/wordml/cid" xmlns:w16="http://schemas.microsoft.com/office/word/2018/wordml" xmlns:w16du="http://schemas.microsoft.com/office/word/2023/wordml/word16du" xmlns:w16sdtdh="http://schemas.microsoft.com/office/word/2020/wordml/sdtdatahash" xmlns:w16sdtfl="http://schemas.microsoft.com/office/word/2024/wordml/sdtformatlock" xmlns:w16se="http://schemas.microsoft.com/office/word/2015/wordml/symex" xmlns:wpg="http://schemas.microsoft.com/office/word/2010/wordprocessingGroup" xmlns:wpi="http://schemas.microsoft.com/office/word/2010/wordprocessingInk" xmlns:wne="http://schemas.microsoft.com/office/word/2006/wordml" xmlns:wps="http://schemas.microsoft.com/office/word/2010/wordprocessingShape" mc:Ignorable="w14 w15 w16se w16cid w16 w16cex w16sdtdh w16sdtfl w16du wp14">
+<w:endnotes xmlns:wpc="http://schemas.microsoft.com/office/word/2010/wordprocessingCanvas" xmlns:cx="http://schemas.microsoft.com/office/drawing/2014/chartex" xmlns:cx1="http://schemas.microsoft.com/office/drawing/2015/9/8/chartex" xmlns:cx2="http://schemas.microsoft.com/office/drawing/2015/10/21/chartex" xmlns:cx3="http://schemas.microsoft.com/office/drawing/2016/5/9/chartex" xmlns:cx4="http://schemas.microsoft.com/office/drawing/2016/5/10/chartex" xmlns:cx5="http://schemas.microsoft.com/office/drawing/2016/5/11/chartex" xmlns:cx6="http://schemas.microsoft.com/office/drawing/2016/5/12/chartex" xmlns:cx7="http://schemas.microsoft.com/office/drawing/2016/5/13/chartex" xmlns:cx8="http://schemas.microsoft.com/office/drawing/2016/5/14/chartex" xmlns:mc="http://schemas.openxmlformats.org/markup-compatibility/2006" xmlns:aink="http://schemas.microsoft.com/office/drawing/2016/ink" xmlns:am3d="http://schemas.microsoft.com/office/drawing/2017/model3d" xmlns:o="urn:schemas-microsoft-com:office:office" xmlns:oel="http://schemas.microsoft.com/office/2019/extlst" xmlns:r="http://schemas.openxmlformats.org/officeDocument/2006/relationships" xmlns:m="http://schemas.openxmlformats.org/officeDocument/2006/math" xmlns:v="urn:schemas-microsoft-com:vml" xmlns:wp14="http://schemas.microsoft.com/office/word/2010/wordprocessingDrawing" xmlns:wp="http://schemas.openxmlformats.org/drawingml/2006/wordprocessingDrawing" xmlns:w10="urn:schemas-microsoft-com:office:word" xmlns:w="http://schemas.openxmlformats.org/wordprocessingml/2006/main" xmlns:w14="http://schemas.microsoft.com/office/word/2010/wordml" xmlns:w15="http://schemas.microsoft.com/office/word/2012/wordml" xmlns:w16cex="http://schemas.microsoft.com/office/word/2018/wordml/cex" xmlns:w16cid="http://schemas.microsoft.com/office/word/2016/wordml/cid" xmlns:w16="http://schemas.microsoft.com/office/word/2018/wordml" xmlns:w16sdtdh="http://schemas.microsoft.com/office/word/2020/wordml/sdtdatahash" xmlns:w16se="http://schemas.microsoft.com/office/word/2015/wordml/symex" xmlns:wpg="http://schemas.microsoft.com/office/word/2010/wordprocessingGroup" xmlns:wpi="http://schemas.microsoft.com/office/word/2010/wordprocessingInk" xmlns:wne="http://schemas.microsoft.com/office/word/2006/wordml" xmlns:wps="http://schemas.microsoft.com/office/word/2010/wordprocessingShape" mc:Ignorable="w14 w15 w16se w16cid w16 w16cex w16sdtdh wp14">
   <w:endnote w:type="separator" w:id="-1">
     <w:p>
       <w:r>
@@ -1634,7 +1602,7 @@
 </file>
 
 <file path=word/footnotes.xml><?xml version="1.0" encoding="utf-8"?>
-<w:footnotes xmlns:wpc="http://schemas.microsoft.com/office/word/2010/wordprocessingCanvas" xmlns:cx="http://schemas.microsoft.com/office/drawing/2014/chartex" xmlns:cx1="http://schemas.microsoft.com/office/drawing/2015/9/8/chartex" xmlns:cx2="http://schemas.microsoft.com/office/drawing/2015/10/21/chartex" xmlns:cx3="http://schemas.microsoft.com/office/drawing/2016/5/9/chartex" xmlns:cx4="http://schemas.microsoft.com/office/drawing/2016/5/10/chartex" xmlns:cx5="http://schemas.microsoft.com/office/drawing/2016/5/11/chartex" xmlns:cx6="http://schemas.microsoft.com/office/drawing/2016/5/12/chartex" xmlns:cx7="http://schemas.microsoft.com/office/drawing/2016/5/13/chartex" xmlns:cx8="http://schemas.microsoft.com/office/drawing/2016/5/14/chartex" xmlns:mc="http://schemas.openxmlformats.org/markup-compatibility/2006" xmlns:aink="http://schemas.microsoft.com/office/drawing/2016/ink" xmlns:am3d="http://schemas.microsoft.com/office/drawing/2017/model3d" xmlns:o="urn:schemas-microsoft-com:office:office" xmlns:oel="http://schemas.microsoft.com/office/2019/extlst" xmlns:r="http://schemas.openxmlformats.org/officeDocument/2006/relationships" xmlns:m="http://schemas.openxmlformats.org/officeDocument/2006/math" xmlns:v="urn:schemas-microsoft-com:vml" xmlns:wp14="http://schemas.microsoft.com/office/word/2010/wordprocessingDrawing" xmlns:wp="http://schemas.openxmlformats.org/drawingml/2006/wordprocessingDrawing" xmlns:w10="urn:schemas-microsoft-com:office:word" xmlns:w="http://schemas.openxmlformats.org/wordprocessingml/2006/main" xmlns:w14="http://schemas.microsoft.com/office/word/2010/wordml" xmlns:w15="http://schemas.microsoft.com/office/word/2012/wordml" xmlns:w16cex="http://schemas.microsoft.com/office/word/2018/wordml/cex" xmlns:w16cid="http://schemas.microsoft.com/office/word/2016/wordml/cid" xmlns:w16="http://schemas.microsoft.com/office/word/2018/wordml" xmlns:w16du="http://schemas.microsoft.com/office/word/2023/wordml/word16du" xmlns:w16sdtdh="http://schemas.microsoft.com/office/word/2020/wordml/sdtdatahash" xmlns:w16sdtfl="http://schemas.microsoft.com/office/word/2024/wordml/sdtformatlock" xmlns:w16se="http://schemas.microsoft.com/office/word/2015/wordml/symex" xmlns:wpg="http://schemas.microsoft.com/office/word/2010/wordprocessingGroup" xmlns:wpi="http://schemas.microsoft.com/office/word/2010/wordprocessingInk" xmlns:wne="http://schemas.microsoft.com/office/word/2006/wordml" xmlns:wps="http://schemas.microsoft.com/office/word/2010/wordprocessingShape" mc:Ignorable="w14 w15 w16se w16cid w16 w16cex w16sdtdh w16sdtfl w16du wp14">
+<w:footnotes xmlns:wpc="http://schemas.microsoft.com/office/word/2010/wordprocessingCanvas" xmlns:cx="http://schemas.microsoft.com/office/drawing/2014/chartex" xmlns:cx1="http://schemas.microsoft.com/office/drawing/2015/9/8/chartex" xmlns:cx2="http://schemas.microsoft.com/office/drawing/2015/10/21/chartex" xmlns:cx3="http://schemas.microsoft.com/office/drawing/2016/5/9/chartex" xmlns:cx4="http://schemas.microsoft.com/office/drawing/2016/5/10/chartex" xmlns:cx5="http://schemas.microsoft.com/office/drawing/2016/5/11/chartex" xmlns:cx6="http://schemas.microsoft.com/office/drawing/2016/5/12/chartex" xmlns:cx7="http://schemas.microsoft.com/office/drawing/2016/5/13/chartex" xmlns:cx8="http://schemas.microsoft.com/office/drawing/2016/5/14/chartex" xmlns:mc="http://schemas.openxmlformats.org/markup-compatibility/2006" xmlns:aink="http://schemas.microsoft.com/office/drawing/2016/ink" xmlns:am3d="http://schemas.microsoft.com/office/drawing/2017/model3d" xmlns:o="urn:schemas-microsoft-com:office:office" xmlns:oel="http://schemas.microsoft.com/office/2019/extlst" xmlns:r="http://schemas.openxmlformats.org/officeDocument/2006/relationships" xmlns:m="http://schemas.openxmlformats.org/officeDocument/2006/math" xmlns:v="urn:schemas-microsoft-com:vml" xmlns:wp14="http://schemas.microsoft.com/office/word/2010/wordprocessingDrawing" xmlns:wp="http://schemas.openxmlformats.org/drawingml/2006/wordprocessingDrawing" xmlns:w10="urn:schemas-microsoft-com:office:word" xmlns:w="http://schemas.openxmlformats.org/wordprocessingml/2006/main" xmlns:w14="http://schemas.microsoft.com/office/word/2010/wordml" xmlns:w15="http://schemas.microsoft.com/office/word/2012/wordml" xmlns:w16cex="http://schemas.microsoft.com/office/word/2018/wordml/cex" xmlns:w16cid="http://schemas.microsoft.com/office/word/2016/wordml/cid" xmlns:w16="http://schemas.microsoft.com/office/word/2018/wordml" xmlns:w16sdtdh="http://schemas.microsoft.com/office/word/2020/wordml/sdtdatahash" xmlns:w16se="http://schemas.microsoft.com/office/word/2015/wordml/symex" xmlns:wpg="http://schemas.microsoft.com/office/word/2010/wordprocessingGroup" xmlns:wpi="http://schemas.microsoft.com/office/word/2010/wordprocessingInk" xmlns:wne="http://schemas.microsoft.com/office/word/2006/wordml" xmlns:wps="http://schemas.microsoft.com/office/word/2010/wordprocessingShape" mc:Ignorable="w14 w15 w16se w16cid w16 w16cex w16sdtdh wp14">
   <w:footnote w:type="separator" w:id="-1">
     <w:p>
       <w:r>
@@ -1653,7 +1621,7 @@
 </file>
 
 <file path=word/header1.xml><?xml version="1.0" encoding="utf-8"?>
-<w:hdr xmlns:wpc="http://schemas.microsoft.com/office/word/2010/wordprocessingCanvas" xmlns:cx="http://schemas.microsoft.com/office/drawing/2014/chartex" xmlns:cx1="http://schemas.microsoft.com/office/drawing/2015/9/8/chartex" xmlns:cx2="http://schemas.microsoft.com/office/drawing/2015/10/21/chartex" xmlns:cx3="http://schemas.microsoft.com/office/drawing/2016/5/9/chartex" xmlns:cx4="http://schemas.microsoft.com/office/drawing/2016/5/10/chartex" xmlns:cx5="http://schemas.microsoft.com/office/drawing/2016/5/11/chartex" xmlns:cx6="http://schemas.microsoft.com/office/drawing/2016/5/12/chartex" xmlns:cx7="http://schemas.microsoft.com/office/drawing/2016/5/13/chartex" xmlns:cx8="http://schemas.microsoft.com/office/drawing/2016/5/14/chartex" xmlns:mc="http://schemas.openxmlformats.org/markup-compatibility/2006" xmlns:aink="http://schemas.microsoft.com/office/drawing/2016/ink" xmlns:am3d="http://schemas.microsoft.com/office/drawing/2017/model3d" xmlns:o="urn:schemas-microsoft-com:office:office" xmlns:oel="http://schemas.microsoft.com/office/2019/extlst" xmlns:r="http://schemas.openxmlformats.org/officeDocument/2006/relationships" xmlns:m="http://schemas.openxmlformats.org/officeDocument/2006/math" xmlns:v="urn:schemas-microsoft-com:vml" xmlns:wp14="http://schemas.microsoft.com/office/word/2010/wordprocessingDrawing" xmlns:wp="http://schemas.openxmlformats.org/drawingml/2006/wordprocessingDrawing" xmlns:w10="urn:schemas-microsoft-com:office:word" xmlns:w="http://schemas.openxmlformats.org/wordprocessingml/2006/main" xmlns:w14="http://schemas.microsoft.com/office/word/2010/wordml" xmlns:w15="http://schemas.microsoft.com/office/word/2012/wordml" xmlns:w16cex="http://schemas.microsoft.com/office/word/2018/wordml/cex" xmlns:w16cid="http://schemas.microsoft.com/office/word/2016/wordml/cid" xmlns:w16="http://schemas.microsoft.com/office/word/2018/wordml" xmlns:w16du="http://schemas.microsoft.com/office/word/2023/wordml/word16du" xmlns:w16sdtdh="http://schemas.microsoft.com/office/word/2020/wordml/sdtdatahash" xmlns:w16sdtfl="http://schemas.microsoft.com/office/word/2024/wordml/sdtformatlock" xmlns:w16se="http://schemas.microsoft.com/office/word/2015/wordml/symex" xmlns:wpg="http://schemas.microsoft.com/office/word/2010/wordprocessingGroup" xmlns:wpi="http://schemas.microsoft.com/office/word/2010/wordprocessingInk" xmlns:wne="http://schemas.microsoft.com/office/word/2006/wordml" xmlns:wps="http://schemas.microsoft.com/office/word/2010/wordprocessingShape" mc:Ignorable="w14 w15 w16se w16cid w16 w16cex w16sdtdh w16sdtfl w16du wp14">
+<w:hdr xmlns:wpc="http://schemas.microsoft.com/office/word/2010/wordprocessingCanvas" xmlns:cx="http://schemas.microsoft.com/office/drawing/2014/chartex" xmlns:cx1="http://schemas.microsoft.com/office/drawing/2015/9/8/chartex" xmlns:cx2="http://schemas.microsoft.com/office/drawing/2015/10/21/chartex" xmlns:cx3="http://schemas.microsoft.com/office/drawing/2016/5/9/chartex" xmlns:cx4="http://schemas.microsoft.com/office/drawing/2016/5/10/chartex" xmlns:cx5="http://schemas.microsoft.com/office/drawing/2016/5/11/chartex" xmlns:cx6="http://schemas.microsoft.com/office/drawing/2016/5/12/chartex" xmlns:cx7="http://schemas.microsoft.com/office/drawing/2016/5/13/chartex" xmlns:cx8="http://schemas.microsoft.com/office/drawing/2016/5/14/chartex" xmlns:mc="http://schemas.openxmlformats.org/markup-compatibility/2006" xmlns:aink="http://schemas.microsoft.com/office/drawing/2016/ink" xmlns:am3d="http://schemas.microsoft.com/office/drawing/2017/model3d" xmlns:o="urn:schemas-microsoft-com:office:office" xmlns:oel="http://schemas.microsoft.com/office/2019/extlst" xmlns:r="http://schemas.openxmlformats.org/officeDocument/2006/relationships" xmlns:m="http://schemas.openxmlformats.org/officeDocument/2006/math" xmlns:v="urn:schemas-microsoft-com:vml" xmlns:wp14="http://schemas.microsoft.com/office/word/2010/wordprocessingDrawing" xmlns:wp="http://schemas.openxmlformats.org/drawingml/2006/wordprocessingDrawing" xmlns:w10="urn:schemas-microsoft-com:office:word" xmlns:w="http://schemas.openxmlformats.org/wordprocessingml/2006/main" xmlns:w14="http://schemas.microsoft.com/office/word/2010/wordml" xmlns:w15="http://schemas.microsoft.com/office/word/2012/wordml" xmlns:w16cex="http://schemas.microsoft.com/office/word/2018/wordml/cex" xmlns:w16cid="http://schemas.microsoft.com/office/word/2016/wordml/cid" xmlns:w16="http://schemas.microsoft.com/office/word/2018/wordml" xmlns:w16sdtdh="http://schemas.microsoft.com/office/word/2020/wordml/sdtdatahash" xmlns:w16se="http://schemas.microsoft.com/office/word/2015/wordml/symex" xmlns:wpg="http://schemas.microsoft.com/office/word/2010/wordprocessingGroup" xmlns:wpi="http://schemas.microsoft.com/office/word/2010/wordprocessingInk" xmlns:wne="http://schemas.microsoft.com/office/word/2006/wordml" xmlns:wps="http://schemas.microsoft.com/office/word/2010/wordprocessingShape" mc:Ignorable="w14 w15 w16se w16cid w16 w16cex w16sdtdh wp14">
   <w:p>
     <w:pPr>
       <w:pStyle w:val="a3"/>
@@ -1669,7 +1637,7 @@
 </file>
 
 <file path=word/numbering.xml><?xml version="1.0" encoding="utf-8"?>
-<w:numbering xmlns:wpc="http://schemas.microsoft.com/office/word/2010/wordprocessingCanvas" xmlns:cx="http://schemas.microsoft.com/office/drawing/2014/chartex" xmlns:cx1="http://schemas.microsoft.com/office/drawing/2015/9/8/chartex" xmlns:cx2="http://schemas.microsoft.com/office/drawing/2015/10/21/chartex" xmlns:cx3="http://schemas.microsoft.com/office/drawing/2016/5/9/chartex" xmlns:cx4="http://schemas.microsoft.com/office/drawing/2016/5/10/chartex" xmlns:cx5="http://schemas.microsoft.com/office/drawing/2016/5/11/chartex" xmlns:cx6="http://schemas.microsoft.com/office/drawing/2016/5/12/chartex" xmlns:cx7="http://schemas.microsoft.com/office/drawing/2016/5/13/chartex" xmlns:cx8="http://schemas.microsoft.com/office/drawing/2016/5/14/chartex" xmlns:mc="http://schemas.openxmlformats.org/markup-compatibility/2006" xmlns:aink="http://schemas.microsoft.com/office/drawing/2016/ink" xmlns:am3d="http://schemas.microsoft.com/office/drawing/2017/model3d" xmlns:o="urn:schemas-microsoft-com:office:office" xmlns:oel="http://schemas.microsoft.com/office/2019/extlst" xmlns:r="http://schemas.openxmlformats.org/officeDocument/2006/relationships" xmlns:m="http://schemas.openxmlformats.org/officeDocument/2006/math" xmlns:v="urn:schemas-microsoft-com:vml" xmlns:wp14="http://schemas.microsoft.com/office/word/2010/wordprocessingDrawing" xmlns:wp="http://schemas.openxmlformats.org/drawingml/2006/wordprocessingDrawing" xmlns:w10="urn:schemas-microsoft-com:office:word" xmlns:w="http://schemas.openxmlformats.org/wordprocessingml/2006/main" xmlns:w14="http://schemas.microsoft.com/office/word/2010/wordml" xmlns:w15="http://schemas.microsoft.com/office/word/2012/wordml" xmlns:w16cex="http://schemas.microsoft.com/office/word/2018/wordml/cex" xmlns:w16cid="http://schemas.microsoft.com/office/word/2016/wordml/cid" xmlns:w16="http://schemas.microsoft.com/office/word/2018/wordml" xmlns:w16du="http://schemas.microsoft.com/office/word/2023/wordml/word16du" xmlns:w16sdtdh="http://schemas.microsoft.com/office/word/2020/wordml/sdtdatahash" xmlns:w16sdtfl="http://schemas.microsoft.com/office/word/2024/wordml/sdtformatlock" xmlns:w16se="http://schemas.microsoft.com/office/word/2015/wordml/symex" xmlns:wpg="http://schemas.microsoft.com/office/word/2010/wordprocessingGroup" xmlns:wpi="http://schemas.microsoft.com/office/word/2010/wordprocessingInk" xmlns:wne="http://schemas.microsoft.com/office/word/2006/wordml" xmlns:wps="http://schemas.microsoft.com/office/word/2010/wordprocessingShape" mc:Ignorable="w14 w15 w16se w16cid w16 w16cex w16sdtdh w16sdtfl w16du wp14">
+<w:numbering xmlns:wpc="http://schemas.microsoft.com/office/word/2010/wordprocessingCanvas" xmlns:cx="http://schemas.microsoft.com/office/drawing/2014/chartex" xmlns:cx1="http://schemas.microsoft.com/office/drawing/2015/9/8/chartex" xmlns:cx2="http://schemas.microsoft.com/office/drawing/2015/10/21/chartex" xmlns:cx3="http://schemas.microsoft.com/office/drawing/2016/5/9/chartex" xmlns:cx4="http://schemas.microsoft.com/office/drawing/2016/5/10/chartex" xmlns:cx5="http://schemas.microsoft.com/office/drawing/2016/5/11/chartex" xmlns:cx6="http://schemas.microsoft.com/office/drawing/2016/5/12/chartex" xmlns:cx7="http://schemas.microsoft.com/office/drawing/2016/5/13/chartex" xmlns:cx8="http://schemas.microsoft.com/office/drawing/2016/5/14/chartex" xmlns:mc="http://schemas.openxmlformats.org/markup-compatibility/2006" xmlns:aink="http://schemas.microsoft.com/office/drawing/2016/ink" xmlns:am3d="http://schemas.microsoft.com/office/drawing/2017/model3d" xmlns:o="urn:schemas-microsoft-com:office:office" xmlns:oel="http://schemas.microsoft.com/office/2019/extlst" xmlns:r="http://schemas.openxmlformats.org/officeDocument/2006/relationships" xmlns:m="http://schemas.openxmlformats.org/officeDocument/2006/math" xmlns:v="urn:schemas-microsoft-com:vml" xmlns:wp14="http://schemas.microsoft.com/office/word/2010/wordprocessingDrawing" xmlns:wp="http://schemas.openxmlformats.org/drawingml/2006/wordprocessingDrawing" xmlns:w10="urn:schemas-microsoft-com:office:word" xmlns:w="http://schemas.openxmlformats.org/wordprocessingml/2006/main" xmlns:w14="http://schemas.microsoft.com/office/word/2010/wordml" xmlns:w15="http://schemas.microsoft.com/office/word/2012/wordml" xmlns:w16cex="http://schemas.microsoft.com/office/word/2018/wordml/cex" xmlns:w16cid="http://schemas.microsoft.com/office/word/2016/wordml/cid" xmlns:w16="http://schemas.microsoft.com/office/word/2018/wordml" xmlns:w16sdtdh="http://schemas.microsoft.com/office/word/2020/wordml/sdtdatahash" xmlns:w16se="http://schemas.microsoft.com/office/word/2015/wordml/symex" xmlns:wpg="http://schemas.microsoft.com/office/word/2010/wordprocessingGroup" xmlns:wpi="http://schemas.microsoft.com/office/word/2010/wordprocessingInk" xmlns:wne="http://schemas.microsoft.com/office/word/2006/wordml" xmlns:wps="http://schemas.microsoft.com/office/word/2010/wordprocessingShape" mc:Ignorable="w14 w15 w16se w16cid w16 w16cex w16sdtdh wp14">
   <w:abstractNum w:abstractNumId="0" w15:restartNumberingAfterBreak="0">
     <w:nsid w:val="538F59F1"/>
     <w:multiLevelType w:val="hybridMultilevel"/>
@@ -1858,7 +1826,7 @@
 </file>
 
 <file path=word/styles.xml><?xml version="1.0" encoding="utf-8"?>
-<w:styles xmlns:mc="http://schemas.openxmlformats.org/markup-compatibility/2006" xmlns:r="http://schemas.openxmlformats.org/officeDocument/2006/relationships" xmlns:w="http://schemas.openxmlformats.org/wordprocessingml/2006/main" xmlns:w14="http://schemas.microsoft.com/office/word/2010/wordml" xmlns:w15="http://schemas.microsoft.com/office/word/2012/wordml" xmlns:w16cex="http://schemas.microsoft.com/office/word/2018/wordml/cex" xmlns:w16cid="http://schemas.microsoft.com/office/word/2016/wordml/cid" xmlns:w16="http://schemas.microsoft.com/office/word/2018/wordml" xmlns:w16du="http://schemas.microsoft.com/office/word/2023/wordml/word16du" xmlns:w16sdtdh="http://schemas.microsoft.com/office/word/2020/wordml/sdtdatahash" xmlns:w16sdtfl="http://schemas.microsoft.com/office/word/2024/wordml/sdtformatlock" xmlns:w16se="http://schemas.microsoft.com/office/word/2015/wordml/symex" mc:Ignorable="w14 w15 w16se w16cid w16 w16cex w16sdtdh w16sdtfl w16du">
+<w:styles xmlns:mc="http://schemas.openxmlformats.org/markup-compatibility/2006" xmlns:r="http://schemas.openxmlformats.org/officeDocument/2006/relationships" xmlns:w="http://schemas.openxmlformats.org/wordprocessingml/2006/main" xmlns:w14="http://schemas.microsoft.com/office/word/2010/wordml" xmlns:w15="http://schemas.microsoft.com/office/word/2012/wordml" xmlns:w16cex="http://schemas.microsoft.com/office/word/2018/wordml/cex" xmlns:w16cid="http://schemas.microsoft.com/office/word/2016/wordml/cid" xmlns:w16="http://schemas.microsoft.com/office/word/2018/wordml" xmlns:w16sdtdh="http://schemas.microsoft.com/office/word/2020/wordml/sdtdatahash" xmlns:w16se="http://schemas.microsoft.com/office/word/2015/wordml/symex" mc:Ignorable="w14 w15 w16se w16cid w16 w16cex w16sdtdh">
   <w:docDefaults>
     <w:rPrDefault>
       <w:rPr>
@@ -2265,6 +2233,7 @@
   <w:style w:type="character" w:default="1" w:styleId="a0">
     <w:name w:val="Default Paragraph Font"/>
     <w:uiPriority w:val="1"/>
+    <w:semiHidden/>
     <w:unhideWhenUsed/>
   </w:style>
   <w:style w:type="table" w:default="1" w:styleId="a1">

</xml_diff>